<commit_message>
Update verslag TW3 Bedrijventerrein
</commit_message>
<xml_diff>
--- a/standaarden-in-ontwikkeling/applicatieprofiel-bedrijventerreinen/Verslag-TW3-Bedrijventerreinen-20190718.docx
+++ b/standaarden-in-ontwikkeling/applicatieprofiel-bedrijventerreinen/Verslag-TW3-Bedrijventerreinen-20190718.docx
@@ -826,12 +826,7 @@
         <w:jc w:val="both"/>
       </w:pPr>
       <w:r>
-        <w:t>Verlo</w:t>
-      </w:r>
-      <w:bookmarkStart w:id="1" w:name="_GoBack"/>
-      <w:bookmarkEnd w:id="1"/>
-      <w:r>
-        <w:t>op</w:t>
+        <w:t>Verloop</w:t>
       </w:r>
     </w:p>
     <w:p>
@@ -1235,19 +1230,19 @@
         </w:rPr>
         <w:t xml:space="preserve">Discussie over ‘Planningszone’ of ‘Bestemmingszone’. </w:t>
       </w:r>
-      <w:commentRangeStart w:id="2"/>
+      <w:commentRangeStart w:id="1"/>
       <w:r>
         <w:rPr>
           <w:lang w:val="nl-NL"/>
         </w:rPr>
         <w:t xml:space="preserve">Departement Omgeving </w:t>
       </w:r>
-      <w:commentRangeEnd w:id="2"/>
+      <w:commentRangeEnd w:id="1"/>
       <w:r>
         <w:rPr>
           <w:rStyle w:val="CommentReference"/>
         </w:rPr>
-        <w:commentReference w:id="2"/>
+        <w:commentReference w:id="1"/>
       </w:r>
       <w:r>
         <w:rPr>
@@ -1452,16 +1447,16 @@
       <w:r>
         <w:t xml:space="preserve">dominanteEconomischeActiviteit: Dit hoort niet thuis onder bedrijventerrein, een dominante economische zone is namelijk een apart begrip op zich. -&gt; Toevoegen van een entiteit ‘EconomischGebied’. </w:t>
       </w:r>
-      <w:commentRangeStart w:id="3"/>
+      <w:commentRangeStart w:id="2"/>
       <w:r>
         <w:t xml:space="preserve">Departement Omgeving </w:t>
       </w:r>
-      <w:commentRangeEnd w:id="3"/>
+      <w:commentRangeEnd w:id="2"/>
       <w:r>
         <w:rPr>
           <w:rStyle w:val="CommentReference"/>
         </w:rPr>
-        <w:commentReference w:id="3"/>
+        <w:commentReference w:id="2"/>
       </w:r>
       <w:r>
         <w:t>kijkt hier na wat de mogelijke definitie kan zijn.</w:t>
@@ -1614,7 +1609,13 @@
         <w:rPr>
           <w:i/>
         </w:rPr>
-        <w:t>Een plan waarmee de overheid in een bepaald gebied de bodembestemming vastlegt”.</w:t>
+        <w:t>Een plan waarmee de overheid voor</w:t>
+      </w:r>
+      <w:r>
+        <w:rPr>
+          <w:i/>
+        </w:rPr>
+        <w:t xml:space="preserve"> een bepaald gebied de bodembestemming vastlegt”.</w:t>
       </w:r>
     </w:p>
     <w:p>
@@ -1639,7 +1640,7 @@
         </w:numPr>
       </w:pPr>
       <w:r>
-        <w:t>naamDeelgebied: Kardinaliteit aanpassen naar 0..1</w:t>
+        <w:t>bestemming: Kardinaliteit aanpassen naar 0..1</w:t>
       </w:r>
     </w:p>
     <w:p>
@@ -1651,7 +1652,7 @@
         </w:numPr>
       </w:pPr>
       <w:r>
-        <w:t>bestemming: Kardinaliteit aanpassen naar 0..1</w:t>
+        <w:t>Dossierfase: Verwerving en oplevering moeten verwijderd worden uit de enumeratie</w:t>
       </w:r>
     </w:p>
     <w:p>
@@ -1663,7 +1664,13 @@
         </w:numPr>
       </w:pPr>
       <w:r>
+        <w:t>Identificator (</w:t>
+      </w:r>
+      <w:r>
         <w:t>AlgemeenPlanId</w:t>
+      </w:r>
+      <w:r>
+        <w:t>)</w:t>
       </w:r>
     </w:p>
     <w:p>
@@ -1675,7 +1682,10 @@
         </w:numPr>
       </w:pPr>
       <w:r>
-        <w:t>Planningsniveau</w:t>
+        <w:t xml:space="preserve">Naam </w:t>
+      </w:r>
+      <w:r>
+        <w:t>van het plan</w:t>
       </w:r>
     </w:p>
     <w:p>
@@ -1687,7 +1697,7 @@
         </w:numPr>
       </w:pPr>
       <w:r>
-        <w:t>Naam plan</w:t>
+        <w:t>Planningsniveau</w:t>
       </w:r>
     </w:p>
     <w:p>
@@ -1699,7 +1709,7 @@
         </w:numPr>
       </w:pPr>
       <w:r>
-        <w:t>Naam deelgebied</w:t>
+        <w:t>Publicatiedatum</w:t>
       </w:r>
     </w:p>
     <w:p>
@@ -1711,7 +1721,7 @@
         </w:numPr>
       </w:pPr>
       <w:r>
-        <w:t>Dossierfase: Verwerving en oplevering moeten verwijderd worden uit de enumeratie</w:t>
+        <w:t>Schorsing</w:t>
       </w:r>
     </w:p>
     <w:p>
@@ -1723,7 +1733,7 @@
         </w:numPr>
       </w:pPr>
       <w:r>
-        <w:t>Status</w:t>
+        <w:t>Startdatum</w:t>
       </w:r>
     </w:p>
     <w:p>
@@ -1735,7 +1745,7 @@
         </w:numPr>
       </w:pPr>
       <w:r>
-        <w:t>Startdatum</w:t>
+        <w:t>Status</w:t>
       </w:r>
     </w:p>
     <w:p>
@@ -1747,7 +1757,7 @@
         </w:numPr>
       </w:pPr>
       <w:r>
-        <w:t>Publicatiedatum</w:t>
+        <w:t>stedenbouwkundigeVoorschriften: Datatype string ipv URI</w:t>
       </w:r>
     </w:p>
     <w:p>
@@ -1759,31 +1769,7 @@
         </w:numPr>
       </w:pPr>
       <w:r>
-        <w:t>Deelgebiednummer</w:t>
-      </w:r>
-    </w:p>
-    <w:p>
-      <w:pPr>
-        <w:pStyle w:val="ListParagraph"/>
-        <w:numPr>
-          <w:ilvl w:val="0"/>
-          <w:numId w:val="33"/>
-        </w:numPr>
-      </w:pPr>
-      <w:r>
-        <w:t>Terreintype</w:t>
-      </w:r>
-    </w:p>
-    <w:p>
-      <w:pPr>
-        <w:pStyle w:val="ListParagraph"/>
-        <w:numPr>
-          <w:ilvl w:val="0"/>
-          <w:numId w:val="33"/>
-        </w:numPr>
-      </w:pPr>
-      <w:r>
-        <w:t>stedenbouwkundigeVoorschriften: Datatype string ipv URI</w:t>
+        <w:t>toelichtingsnota</w:t>
       </w:r>
     </w:p>
     <w:p>
@@ -1865,10 +1851,7 @@
         </w:numPr>
       </w:pPr>
       <w:r>
-        <w:t>Functie</w:t>
-      </w:r>
-      <w:r>
-        <w:t>: Deze zullen overeenkomen met de Hilucsvalues</w:t>
+        <w:t>beperking</w:t>
       </w:r>
     </w:p>
     <w:p>
@@ -1880,10 +1863,10 @@
         </w:numPr>
       </w:pPr>
       <w:r>
-        <w:t>Hilucspresence</w:t>
-      </w:r>
-      <w:r>
-        <w:t xml:space="preserve"> </w:t>
+        <w:t>Functie</w:t>
+      </w:r>
+      <w:r>
+        <w:t>: Dit zal gemodelleerd worden volgens INSPIRE HILUCS</w:t>
       </w:r>
     </w:p>
     <w:p>
@@ -1912,19 +1895,6 @@
     </w:p>
     <w:p>
       <w:pPr>
-        <w:pStyle w:val="ListParagraph"/>
-        <w:numPr>
-          <w:ilvl w:val="0"/>
-          <w:numId w:val="34"/>
-        </w:numPr>
-      </w:pPr>
-      <w:r>
-        <w:lastRenderedPageBreak/>
-        <w:t>beperking</w:t>
-      </w:r>
-    </w:p>
-    <w:p>
-      <w:pPr>
         <w:rPr>
           <w:rStyle w:val="IntenseReference"/>
         </w:rPr>
@@ -1961,6 +1931,7 @@
           <w:i/>
           <w:lang w:val="nl-NL"/>
         </w:rPr>
+        <w:lastRenderedPageBreak/>
         <w:t>“</w:t>
       </w:r>
       <w:r>
@@ -2122,7 +2093,7 @@
         </w:numPr>
       </w:pPr>
       <w:r>
-        <w:t>Identificator (is reeds gedefinieerd op het niveau van Ruimtelijke eenheid)</w:t>
+        <w:t>Subsidie: Boolean</w:t>
       </w:r>
     </w:p>
     <w:p>
@@ -2134,7 +2105,7 @@
         </w:numPr>
       </w:pPr>
       <w:r>
-        <w:t>Subsidie en subsidietype -&gt; er kunnen meerdere subsidies toegekend worden aan een beheerde bedrijvenzone.</w:t>
+        <w:t>subsidietype -&gt; er kunnen meerdere subsidies toegekend worden aan een beheerde bedrijvenzone.</w:t>
       </w:r>
     </w:p>
     <w:p>
@@ -2223,11 +2194,7 @@
         </w:numPr>
       </w:pPr>
       <w:r>
-        <w:t xml:space="preserve">Adoptiestimulerende maatregelen zoals onder meer een compliance raamwerk (wat betekent het om compliant te zijn?) en handhavingsmaatregelen zoals het voorzien van self-assessment </w:t>
-      </w:r>
-      <w:r>
-        <w:lastRenderedPageBreak/>
-        <w:t>tools, audits, ...</w:t>
+        <w:t>Adoptiestimulerende maatregelen zoals onder meer een compliance raamwerk (wat betekent het om compliant te zijn?) en handhavingsmaatregelen zoals het voorzien van self-assessment tools, audits, ...</w:t>
       </w:r>
     </w:p>
     <w:p>
@@ -2256,6 +2223,7 @@
           <w:i/>
           <w:lang w:val="nl-NL"/>
         </w:rPr>
+        <w:lastRenderedPageBreak/>
         <w:t>2.</w:t>
       </w:r>
       <w:r>
@@ -2636,6 +2604,8 @@
           <w:lang w:val="en-US"/>
         </w:rPr>
       </w:pPr>
+      <w:bookmarkStart w:id="3" w:name="_GoBack"/>
+      <w:bookmarkEnd w:id="3"/>
     </w:p>
     <w:sectPr>
       <w:type w:val="continuous"/>
@@ -2649,23 +2619,23 @@
 
 <file path=word/comments.xml><?xml version="1.0" encoding="utf-8"?>
 <w:comments xmlns:wpc="http://schemas.microsoft.com/office/word/2010/wordprocessingCanvas" xmlns:cx="http://schemas.microsoft.com/office/drawing/2014/chartex" xmlns:cx1="http://schemas.microsoft.com/office/drawing/2015/9/8/chartex" xmlns:mc="http://schemas.openxmlformats.org/markup-compatibility/2006" xmlns:o="urn:schemas-microsoft-com:office:office" xmlns:r="http://schemas.openxmlformats.org/officeDocument/2006/relationships" xmlns:m="http://schemas.openxmlformats.org/officeDocument/2006/math" xmlns:v="urn:schemas-microsoft-com:vml" xmlns:wp14="http://schemas.microsoft.com/office/word/2010/wordprocessingDrawing" xmlns:wp="http://schemas.openxmlformats.org/drawingml/2006/wordprocessingDrawing" xmlns:w10="urn:schemas-microsoft-com:office:word" xmlns:w="http://schemas.openxmlformats.org/wordprocessingml/2006/main" xmlns:w14="http://schemas.microsoft.com/office/word/2010/wordml" xmlns:w15="http://schemas.microsoft.com/office/word/2012/wordml" xmlns:w16se="http://schemas.microsoft.com/office/word/2015/wordml/symex" xmlns:wpg="http://schemas.microsoft.com/office/word/2010/wordprocessingGroup" xmlns:wpi="http://schemas.microsoft.com/office/word/2010/wordprocessingInk" xmlns:wne="http://schemas.microsoft.com/office/word/2006/wordml" xmlns:wps="http://schemas.microsoft.com/office/word/2010/wordprocessingShape" mc:Ignorable="w14 w15 w16se wp14">
+  <w:comment w:id="1" w:author="Haleydt Kevin" w:date="2019-07-24T13:30:00Z" w:initials="HK">
+    <w:p>
+      <w:pPr>
+        <w:pStyle w:val="CommentText"/>
+      </w:pPr>
+      <w:r>
+        <w:rPr>
+          <w:rStyle w:val="CommentReference"/>
+        </w:rPr>
+        <w:annotationRef/>
+      </w:r>
+      <w:r>
+        <w:t>actiepunt</w:t>
+      </w:r>
+    </w:p>
+  </w:comment>
   <w:comment w:id="2" w:author="Haleydt Kevin" w:date="2019-07-24T13:30:00Z" w:initials="HK">
-    <w:p>
-      <w:pPr>
-        <w:pStyle w:val="CommentText"/>
-      </w:pPr>
-      <w:r>
-        <w:rPr>
-          <w:rStyle w:val="CommentReference"/>
-        </w:rPr>
-        <w:annotationRef/>
-      </w:r>
-      <w:r>
-        <w:t>actiepunt</w:t>
-      </w:r>
-    </w:p>
-  </w:comment>
-  <w:comment w:id="3" w:author="Haleydt Kevin" w:date="2019-07-24T13:30:00Z" w:initials="HK">
     <w:p>
       <w:pPr>
         <w:pStyle w:val="CommentText"/>
@@ -2793,15 +2763,7 @@
         <w:sz w:val="16"/>
         <w:szCs w:val="16"/>
       </w:rPr>
-      <w:t xml:space="preserve">/Verslag </w:t>
-    </w:r>
-    <w:r>
-      <w:rPr>
-        <w:color w:val="373636"/>
-        <w:sz w:val="16"/>
-        <w:szCs w:val="16"/>
-      </w:rPr>
-      <w:t xml:space="preserve">Thematische werkgroep 1 OSLO Percelen / </w:t>
+      <w:t xml:space="preserve">/Verslag Thematische werkgroep 1 OSLO Percelen / </w:t>
     </w:r>
     <w:r>
       <w:rPr>
@@ -2974,13 +2936,6 @@
         <w:szCs w:val="16"/>
       </w:rPr>
       <w:tab/>
-    </w:r>
-    <w:r>
-      <w:rPr>
-        <w:color w:val="373636"/>
-        <w:sz w:val="16"/>
-        <w:szCs w:val="16"/>
-      </w:rPr>
       <w:t>www.vlaanderen.be/informatievlaanderen</w:t>
     </w:r>
   </w:p>
@@ -8165,6 +8120,7 @@
   <w:style w:type="character" w:default="1" w:styleId="DefaultParagraphFont">
     <w:name w:val="Default Paragraph Font"/>
     <w:uiPriority w:val="1"/>
+    <w:semiHidden/>
     <w:unhideWhenUsed/>
   </w:style>
   <w:style w:type="table" w:default="1" w:styleId="TableNormal">
@@ -8962,23 +8918,6 @@
 </file>
 
 <file path=customXml/item1.xml><?xml version="1.0" encoding="utf-8"?>
-<p:properties xmlns:p="http://schemas.microsoft.com/office/2006/metadata/properties" xmlns:xsi="http://www.w3.org/2001/XMLSchema-instance" xmlns:pc="http://schemas.microsoft.com/office/infopath/2007/PartnerControls">
-  <documentManagement>
-    <Comment xmlns="d8af5a5f-e2e6-468c-9f28-f81d99523fed" xsi:nil="true"/>
-  </documentManagement>
-</p:properties>
-</file>
-
-<file path=customXml/item2.xml><?xml version="1.0" encoding="utf-8"?>
-<?mso-contentType ?>
-<FormTemplates xmlns="http://schemas.microsoft.com/sharepoint/v3/contenttype/forms">
-  <Display>DocumentLibraryForm</Display>
-  <Edit>DocumentLibraryForm</Edit>
-  <New>DocumentLibraryForm</New>
-</FormTemplates>
-</file>
-
-<file path=customXml/item3.xml><?xml version="1.0" encoding="utf-8"?>
 <ct:contentTypeSchema xmlns:ct="http://schemas.microsoft.com/office/2006/metadata/contentType" xmlns:ma="http://schemas.microsoft.com/office/2006/metadata/properties/metaAttributes" ct:_="" ma:_="" ma:contentTypeName="Document" ma:contentTypeID="0x0101007D2FA61B056BF04BB41EAF8746BED8CA" ma:contentTypeVersion="9" ma:contentTypeDescription="Create a new document." ma:contentTypeScope="" ma:versionID="fb28d411da389315a23a165fb8a3e039">
   <xsd:schema xmlns:xsd="http://www.w3.org/2001/XMLSchema" xmlns:xs="http://www.w3.org/2001/XMLSchema" xmlns:p="http://schemas.microsoft.com/office/2006/metadata/properties" xmlns:ns2="abd5de4e-6ecd-4522-a9f4-1c24c7648312" xmlns:ns3="d8af5a5f-e2e6-468c-9f28-f81d99523fed" targetNamespace="http://schemas.microsoft.com/office/2006/metadata/properties" ma:root="true" ma:fieldsID="443c4d93bffd698bffa712bc2af570ef" ns2:_="" ns3:_="">
     <xsd:import namespace="abd5de4e-6ecd-4522-a9f4-1c24c7648312"/>
@@ -9177,36 +9116,28 @@
 </ct:contentTypeSchema>
 </file>
 
+<file path=customXml/item2.xml><?xml version="1.0" encoding="utf-8"?>
+<?mso-contentType ?>
+<FormTemplates xmlns="http://schemas.microsoft.com/sharepoint/v3/contenttype/forms">
+  <Display>DocumentLibraryForm</Display>
+  <Edit>DocumentLibraryForm</Edit>
+  <New>DocumentLibraryForm</New>
+</FormTemplates>
+</file>
+
+<file path=customXml/item3.xml><?xml version="1.0" encoding="utf-8"?>
+<p:properties xmlns:p="http://schemas.microsoft.com/office/2006/metadata/properties" xmlns:xsi="http://www.w3.org/2001/XMLSchema-instance" xmlns:pc="http://schemas.microsoft.com/office/infopath/2007/PartnerControls">
+  <documentManagement>
+    <Comment xmlns="d8af5a5f-e2e6-468c-9f28-f81d99523fed" xsi:nil="true"/>
+  </documentManagement>
+</p:properties>
+</file>
+
 <file path=customXml/item4.xml><?xml version="1.0" encoding="utf-8"?>
 <b:Sources xmlns:b="http://schemas.openxmlformats.org/officeDocument/2006/bibliography" xmlns="http://schemas.openxmlformats.org/officeDocument/2006/bibliography" SelectedStyle="\APASixthEditionOfficeOnline.xsl" StyleName="APA" Version="6"/>
 </file>
 
 <file path=customXml/itemProps1.xml><?xml version="1.0" encoding="utf-8"?>
-<ds:datastoreItem xmlns:ds="http://schemas.openxmlformats.org/officeDocument/2006/customXml" ds:itemID="{988E37C2-0F89-49AF-B85B-4E466216071D}">
-  <ds:schemaRefs>
-    <ds:schemaRef ds:uri="http://schemas.microsoft.com/office/2006/metadata/properties"/>
-    <ds:schemaRef ds:uri="abd5de4e-6ecd-4522-a9f4-1c24c7648312"/>
-    <ds:schemaRef ds:uri="d8af5a5f-e2e6-468c-9f28-f81d99523fed"/>
-    <ds:schemaRef ds:uri="http://purl.org/dc/terms/"/>
-    <ds:schemaRef ds:uri="http://schemas.openxmlformats.org/package/2006/metadata/core-properties"/>
-    <ds:schemaRef ds:uri="http://schemas.microsoft.com/office/2006/documentManagement/types"/>
-    <ds:schemaRef ds:uri="http://purl.org/dc/elements/1.1/"/>
-    <ds:schemaRef ds:uri="http://schemas.microsoft.com/office/infopath/2007/PartnerControls"/>
-    <ds:schemaRef ds:uri="http://www.w3.org/XML/1998/namespace"/>
-    <ds:schemaRef ds:uri="http://purl.org/dc/dcmitype/"/>
-  </ds:schemaRefs>
-</ds:datastoreItem>
-</file>
-
-<file path=customXml/itemProps2.xml><?xml version="1.0" encoding="utf-8"?>
-<ds:datastoreItem xmlns:ds="http://schemas.openxmlformats.org/officeDocument/2006/customXml" ds:itemID="{6EE74456-7CA3-43EB-BEE2-BD780A65E5E0}">
-  <ds:schemaRefs>
-    <ds:schemaRef ds:uri="http://schemas.microsoft.com/sharepoint/v3/contenttype/forms"/>
-  </ds:schemaRefs>
-</ds:datastoreItem>
-</file>
-
-<file path=customXml/itemProps3.xml><?xml version="1.0" encoding="utf-8"?>
 <ds:datastoreItem xmlns:ds="http://schemas.openxmlformats.org/officeDocument/2006/customXml" ds:itemID="{868F9A92-E947-40F3-9A89-9AA733803A28}">
   <ds:schemaRefs>
     <ds:schemaRef ds:uri="http://schemas.microsoft.com/office/2006/metadata/contentType"/>
@@ -9225,8 +9156,26 @@
 </ds:datastoreItem>
 </file>
 
+<file path=customXml/itemProps2.xml><?xml version="1.0" encoding="utf-8"?>
+<ds:datastoreItem xmlns:ds="http://schemas.openxmlformats.org/officeDocument/2006/customXml" ds:itemID="{6EE74456-7CA3-43EB-BEE2-BD780A65E5E0}">
+  <ds:schemaRefs>
+    <ds:schemaRef ds:uri="http://schemas.microsoft.com/sharepoint/v3/contenttype/forms"/>
+  </ds:schemaRefs>
+</ds:datastoreItem>
+</file>
+
+<file path=customXml/itemProps3.xml><?xml version="1.0" encoding="utf-8"?>
+<ds:datastoreItem xmlns:ds="http://schemas.openxmlformats.org/officeDocument/2006/customXml" ds:itemID="{988E37C2-0F89-49AF-B85B-4E466216071D}">
+  <ds:schemaRefs>
+    <ds:schemaRef ds:uri="http://schemas.microsoft.com/office/2006/metadata/properties"/>
+    <ds:schemaRef ds:uri="http://schemas.microsoft.com/office/infopath/2007/PartnerControls"/>
+    <ds:schemaRef ds:uri="d8af5a5f-e2e6-468c-9f28-f81d99523fed"/>
+  </ds:schemaRefs>
+</ds:datastoreItem>
+</file>
+
 <file path=customXml/itemProps4.xml><?xml version="1.0" encoding="utf-8"?>
-<ds:datastoreItem xmlns:ds="http://schemas.openxmlformats.org/officeDocument/2006/customXml" ds:itemID="{D718E486-4628-4014-A3E5-02396A81B88C}">
+<ds:datastoreItem xmlns:ds="http://schemas.openxmlformats.org/officeDocument/2006/customXml" ds:itemID="{CDE53EDA-844C-4581-8F75-C42E60AB9E4B}">
   <ds:schemaRefs>
     <ds:schemaRef ds:uri="http://schemas.openxmlformats.org/officeDocument/2006/bibliography"/>
   </ds:schemaRefs>

</xml_diff>